<commit_message>
fixing the p = pa problem
</commit_message>
<xml_diff>
--- a/NeuralTime Documentation.docx
+++ b/NeuralTime Documentation.docx
@@ -37,11 +37,19 @@
           <w:lang w:val="en-GB"/>
         </w:rPr>
       </w:pPr>
-      <w:r>
-        <w:rPr>
-          <w:lang w:val="en-GB"/>
-        </w:rPr>
-        <w:t xml:space="preserve">Directories : </w:t>
+      <w:proofErr w:type="gramStart"/>
+      <w:r>
+        <w:rPr>
+          <w:lang w:val="en-GB"/>
+        </w:rPr>
+        <w:t>Directories :</w:t>
+      </w:r>
+      <w:proofErr w:type="gramEnd"/>
+      <w:r>
+        <w:rPr>
+          <w:lang w:val="en-GB"/>
+        </w:rPr>
+        <w:t xml:space="preserve"> </w:t>
       </w:r>
     </w:p>
     <w:p>
@@ -55,11 +63,27 @@
           <w:lang w:val="en-GB"/>
         </w:rPr>
       </w:pPr>
-      <w:r>
-        <w:rPr>
-          <w:lang w:val="en-GB"/>
-        </w:rPr>
-        <w:t>AnnotatedData : contains all the manually annotated xml files</w:t>
+      <w:proofErr w:type="spellStart"/>
+      <w:proofErr w:type="gramStart"/>
+      <w:r>
+        <w:rPr>
+          <w:lang w:val="en-GB"/>
+        </w:rPr>
+        <w:t>AnnotatedData</w:t>
+      </w:r>
+      <w:proofErr w:type="spellEnd"/>
+      <w:r>
+        <w:rPr>
+          <w:lang w:val="en-GB"/>
+        </w:rPr>
+        <w:t xml:space="preserve"> :</w:t>
+      </w:r>
+      <w:proofErr w:type="gramEnd"/>
+      <w:r>
+        <w:rPr>
+          <w:lang w:val="en-GB"/>
+        </w:rPr>
+        <w:t xml:space="preserve"> contains all the manually annotated xml files</w:t>
       </w:r>
     </w:p>
     <w:p>
@@ -73,11 +97,19 @@
           <w:lang w:val="en-GB"/>
         </w:rPr>
       </w:pPr>
-      <w:r>
-        <w:rPr>
-          <w:lang w:val="en-GB"/>
-        </w:rPr>
-        <w:t>Batches : Each batch with the original unannotated documents</w:t>
+      <w:proofErr w:type="gramStart"/>
+      <w:r>
+        <w:rPr>
+          <w:lang w:val="en-GB"/>
+        </w:rPr>
+        <w:t>Batches :</w:t>
+      </w:r>
+      <w:proofErr w:type="gramEnd"/>
+      <w:r>
+        <w:rPr>
+          <w:lang w:val="en-GB"/>
+        </w:rPr>
+        <w:t xml:space="preserve"> Each batch with the original unannotated documents</w:t>
       </w:r>
     </w:p>
     <w:p>
@@ -97,19 +129,42 @@
         </w:rPr>
         <w:t xml:space="preserve"> </w:t>
       </w:r>
-      <w:r>
-        <w:rPr>
-          <w:lang w:val="en-GB"/>
-        </w:rPr>
-        <w:t>MAE_tool : contains the tools for annotating</w:t>
-      </w:r>
-    </w:p>
-    <w:p>
-      <w:pPr>
-        <w:rPr>
-          <w:lang w:val="en-GB"/>
-        </w:rPr>
-      </w:pPr>
+      <w:proofErr w:type="spellStart"/>
+      <w:r>
+        <w:rPr>
+          <w:lang w:val="en-GB"/>
+        </w:rPr>
+        <w:t>MAE_</w:t>
+      </w:r>
+      <w:proofErr w:type="gramStart"/>
+      <w:r>
+        <w:rPr>
+          <w:lang w:val="en-GB"/>
+        </w:rPr>
+        <w:t>tool</w:t>
+      </w:r>
+      <w:proofErr w:type="spellEnd"/>
+      <w:r>
+        <w:rPr>
+          <w:lang w:val="en-GB"/>
+        </w:rPr>
+        <w:t xml:space="preserve"> :</w:t>
+      </w:r>
+      <w:proofErr w:type="gramEnd"/>
+      <w:r>
+        <w:rPr>
+          <w:lang w:val="en-GB"/>
+        </w:rPr>
+        <w:t xml:space="preserve"> contains the tools for annotating</w:t>
+      </w:r>
+    </w:p>
+    <w:p>
+      <w:pPr>
+        <w:rPr>
+          <w:lang w:val="en-GB"/>
+        </w:rPr>
+      </w:pPr>
+      <w:proofErr w:type="gramStart"/>
       <w:r>
         <w:rPr>
           <w:lang w:val="en-GB"/>
@@ -120,7 +175,14 @@
         <w:rPr>
           <w:lang w:val="en-GB"/>
         </w:rPr>
-        <w:t xml:space="preserve"> : </w:t>
+        <w:t xml:space="preserve"> :</w:t>
+      </w:r>
+      <w:proofErr w:type="gramEnd"/>
+      <w:r>
+        <w:rPr>
+          <w:lang w:val="en-GB"/>
+        </w:rPr>
+        <w:t xml:space="preserve"> </w:t>
       </w:r>
     </w:p>
     <w:p>
@@ -134,11 +196,33 @@
           <w:lang w:val="en-GB"/>
         </w:rPr>
       </w:pPr>
-      <w:r>
-        <w:rPr>
-          <w:lang w:val="en-GB"/>
-        </w:rPr>
-        <w:t>convert_xml : utilities to transform the original xml documents into the format used for the annotation task, and prepare batches</w:t>
+      <w:proofErr w:type="spellStart"/>
+      <w:r>
+        <w:rPr>
+          <w:lang w:val="en-GB"/>
+        </w:rPr>
+        <w:t>convert_</w:t>
+      </w:r>
+      <w:proofErr w:type="gramStart"/>
+      <w:r>
+        <w:rPr>
+          <w:lang w:val="en-GB"/>
+        </w:rPr>
+        <w:t>xml</w:t>
+      </w:r>
+      <w:proofErr w:type="spellEnd"/>
+      <w:r>
+        <w:rPr>
+          <w:lang w:val="en-GB"/>
+        </w:rPr>
+        <w:t xml:space="preserve"> :</w:t>
+      </w:r>
+      <w:proofErr w:type="gramEnd"/>
+      <w:r>
+        <w:rPr>
+          <w:lang w:val="en-GB"/>
+        </w:rPr>
+        <w:t xml:space="preserve"> utilities to transform the original xml documents into the format used for the annotation task, and prepare batches</w:t>
       </w:r>
     </w:p>
     <w:p>
@@ -152,11 +236,27 @@
           <w:lang w:val="en-GB"/>
         </w:rPr>
       </w:pPr>
-      <w:r>
-        <w:rPr>
-          <w:lang w:val="en-GB"/>
-        </w:rPr>
-        <w:t>agreementEvaluation : functions to compute inter-annotator agreement</w:t>
+      <w:proofErr w:type="spellStart"/>
+      <w:proofErr w:type="gramStart"/>
+      <w:r>
+        <w:rPr>
+          <w:lang w:val="en-GB"/>
+        </w:rPr>
+        <w:t>agreementEvaluation</w:t>
+      </w:r>
+      <w:proofErr w:type="spellEnd"/>
+      <w:r>
+        <w:rPr>
+          <w:lang w:val="en-GB"/>
+        </w:rPr>
+        <w:t xml:space="preserve"> :</w:t>
+      </w:r>
+      <w:proofErr w:type="gramEnd"/>
+      <w:r>
+        <w:rPr>
+          <w:lang w:val="en-GB"/>
+        </w:rPr>
+        <w:t xml:space="preserve"> functions to compute inter-annotator agreement</w:t>
       </w:r>
     </w:p>
     <w:p>
@@ -170,24 +270,54 @@
           <w:lang w:val="en-GB"/>
         </w:rPr>
       </w:pPr>
-      <w:r>
-        <w:rPr>
-          <w:lang w:val="en-GB"/>
-        </w:rPr>
-        <w:t>main_annotations : applies functions from both previous modules</w:t>
-      </w:r>
-    </w:p>
-    <w:p>
-      <w:pPr>
-        <w:rPr>
-          <w:lang w:val="en-GB"/>
-        </w:rPr>
-      </w:pPr>
-      <w:r>
-        <w:rPr>
-          <w:lang w:val="en-GB"/>
-        </w:rPr>
-        <w:t xml:space="preserve">Tables : </w:t>
+      <w:proofErr w:type="spellStart"/>
+      <w:r>
+        <w:rPr>
+          <w:lang w:val="en-GB"/>
+        </w:rPr>
+        <w:t>main_</w:t>
+      </w:r>
+      <w:proofErr w:type="gramStart"/>
+      <w:r>
+        <w:rPr>
+          <w:lang w:val="en-GB"/>
+        </w:rPr>
+        <w:t>annotations</w:t>
+      </w:r>
+      <w:proofErr w:type="spellEnd"/>
+      <w:r>
+        <w:rPr>
+          <w:lang w:val="en-GB"/>
+        </w:rPr>
+        <w:t xml:space="preserve"> :</w:t>
+      </w:r>
+      <w:proofErr w:type="gramEnd"/>
+      <w:r>
+        <w:rPr>
+          <w:lang w:val="en-GB"/>
+        </w:rPr>
+        <w:t xml:space="preserve"> applies functions from both previous modules</w:t>
+      </w:r>
+    </w:p>
+    <w:p>
+      <w:pPr>
+        <w:rPr>
+          <w:lang w:val="en-GB"/>
+        </w:rPr>
+      </w:pPr>
+      <w:proofErr w:type="gramStart"/>
+      <w:r>
+        <w:rPr>
+          <w:lang w:val="en-GB"/>
+        </w:rPr>
+        <w:t>Tables :</w:t>
+      </w:r>
+      <w:proofErr w:type="gramEnd"/>
+      <w:r>
+        <w:rPr>
+          <w:lang w:val="en-GB"/>
+        </w:rPr>
+        <w:t xml:space="preserve"> </w:t>
       </w:r>
     </w:p>
     <w:p>
@@ -201,17 +331,39 @@
           <w:lang w:val="en-GB"/>
         </w:rPr>
       </w:pPr>
-      <w:r>
-        <w:rPr>
-          <w:lang w:val="en-GB"/>
-        </w:rPr>
-        <w:t xml:space="preserve">annotators_documents </w:t>
-      </w:r>
-      <w:r>
-        <w:rPr>
-          <w:lang w:val="en-GB"/>
-        </w:rPr>
-        <w:t xml:space="preserve"> : </w:t>
+      <w:proofErr w:type="spellStart"/>
+      <w:r>
+        <w:rPr>
+          <w:lang w:val="en-GB"/>
+        </w:rPr>
+        <w:t>annotators_</w:t>
+      </w:r>
+      <w:proofErr w:type="gramStart"/>
+      <w:r>
+        <w:rPr>
+          <w:lang w:val="en-GB"/>
+        </w:rPr>
+        <w:t>documents</w:t>
+      </w:r>
+      <w:proofErr w:type="spellEnd"/>
+      <w:r>
+        <w:rPr>
+          <w:lang w:val="en-GB"/>
+        </w:rPr>
+        <w:t xml:space="preserve"> </w:t>
+      </w:r>
+      <w:r>
+        <w:rPr>
+          <w:lang w:val="en-GB"/>
+        </w:rPr>
+        <w:t xml:space="preserve"> :</w:t>
+      </w:r>
+      <w:proofErr w:type="gramEnd"/>
+      <w:r>
+        <w:rPr>
+          <w:lang w:val="en-GB"/>
+        </w:rPr>
+        <w:t xml:space="preserve"> </w:t>
       </w:r>
       <w:r>
         <w:rPr>
@@ -258,11 +410,431 @@
     </w:p>
     <w:p>
       <w:pPr>
+        <w:rPr>
+          <w:lang w:val="en-GB"/>
+        </w:rPr>
+      </w:pPr>
+    </w:p>
+    <w:p>
+      <w:pPr>
+        <w:rPr>
+          <w:lang w:val="en-GB"/>
+        </w:rPr>
+      </w:pPr>
+      <w:r>
+        <w:rPr>
+          <w:u w:val="single"/>
+          <w:lang w:val="en-GB"/>
+        </w:rPr>
+        <w:t xml:space="preserve">Normalization </w:t>
+      </w:r>
+      <w:proofErr w:type="gramStart"/>
+      <w:r>
+        <w:rPr>
+          <w:u w:val="single"/>
+          <w:lang w:val="en-GB"/>
+        </w:rPr>
+        <w:t>package</w:t>
+      </w:r>
+      <w:r>
+        <w:rPr>
+          <w:lang w:val="en-GB"/>
+        </w:rPr>
+        <w:t xml:space="preserve"> :</w:t>
+      </w:r>
+      <w:proofErr w:type="gramEnd"/>
+      <w:r>
+        <w:rPr>
+          <w:lang w:val="en-GB"/>
+        </w:rPr>
+        <w:t xml:space="preserve"> </w:t>
+      </w:r>
+    </w:p>
+    <w:p>
+      <w:pPr>
+        <w:rPr>
+          <w:lang w:val="en-GB"/>
+        </w:rPr>
+      </w:pPr>
+      <w:proofErr w:type="gramStart"/>
+      <w:r>
+        <w:rPr>
+          <w:lang w:val="en-GB"/>
+        </w:rPr>
+        <w:t>Directories :</w:t>
+      </w:r>
+      <w:proofErr w:type="gramEnd"/>
+      <w:r>
+        <w:rPr>
+          <w:lang w:val="en-GB"/>
+        </w:rPr>
+        <w:t xml:space="preserve"> </w:t>
+      </w:r>
+    </w:p>
+    <w:p>
+      <w:pPr>
         <w:pStyle w:val="Paragraphedeliste"/>
-        <w:rPr>
-          <w:lang w:val="en-GB"/>
-        </w:rPr>
-      </w:pPr>
+        <w:numPr>
+          <w:ilvl w:val="0"/>
+          <w:numId w:val="1"/>
+        </w:numPr>
+        <w:rPr>
+          <w:lang w:val="en-GB"/>
+        </w:rPr>
+      </w:pPr>
+      <w:proofErr w:type="spellStart"/>
+      <w:proofErr w:type="gramStart"/>
+      <w:r>
+        <w:rPr>
+          <w:lang w:val="en-GB"/>
+        </w:rPr>
+        <w:t>DataTables</w:t>
+      </w:r>
+      <w:proofErr w:type="spellEnd"/>
+      <w:r>
+        <w:rPr>
+          <w:lang w:val="en-GB"/>
+        </w:rPr>
+        <w:t xml:space="preserve"> :</w:t>
+      </w:r>
+      <w:proofErr w:type="gramEnd"/>
+      <w:r>
+        <w:rPr>
+          <w:lang w:val="en-GB"/>
+        </w:rPr>
+        <w:t xml:space="preserve"> contains </w:t>
+      </w:r>
+      <w:proofErr w:type="spellStart"/>
+      <w:r>
+        <w:rPr>
+          <w:lang w:val="en-GB"/>
+        </w:rPr>
+        <w:t>dataframes</w:t>
+      </w:r>
+      <w:proofErr w:type="spellEnd"/>
+      <w:r>
+        <w:rPr>
+          <w:lang w:val="en-GB"/>
+        </w:rPr>
+        <w:t xml:space="preserve"> (in excel format), with i2b2 annotations, as well as the result of the first filtering of time expressions. </w:t>
+      </w:r>
+    </w:p>
+    <w:p>
+      <w:pPr>
+        <w:rPr>
+          <w:lang w:val="en-GB"/>
+        </w:rPr>
+      </w:pPr>
+      <w:proofErr w:type="gramStart"/>
+      <w:r>
+        <w:rPr>
+          <w:lang w:val="en-GB"/>
+        </w:rPr>
+        <w:t>Modules :</w:t>
+      </w:r>
+      <w:proofErr w:type="gramEnd"/>
+      <w:r>
+        <w:rPr>
+          <w:lang w:val="en-GB"/>
+        </w:rPr>
+        <w:t xml:space="preserve"> </w:t>
+      </w:r>
+    </w:p>
+    <w:p>
+      <w:pPr>
+        <w:pStyle w:val="Paragraphedeliste"/>
+        <w:numPr>
+          <w:ilvl w:val="0"/>
+          <w:numId w:val="1"/>
+        </w:numPr>
+        <w:rPr>
+          <w:lang w:val="en-GB"/>
+        </w:rPr>
+      </w:pPr>
+      <w:proofErr w:type="spellStart"/>
+      <w:r>
+        <w:rPr>
+          <w:lang w:val="en-GB"/>
+        </w:rPr>
+        <w:t>analysis_original_</w:t>
+      </w:r>
+      <w:proofErr w:type="gramStart"/>
+      <w:r>
+        <w:rPr>
+          <w:lang w:val="en-GB"/>
+        </w:rPr>
+        <w:t>data</w:t>
+      </w:r>
+      <w:proofErr w:type="spellEnd"/>
+      <w:r>
+        <w:rPr>
+          <w:lang w:val="en-GB"/>
+        </w:rPr>
+        <w:t xml:space="preserve"> :</w:t>
+      </w:r>
+      <w:proofErr w:type="gramEnd"/>
+      <w:r>
+        <w:rPr>
+          <w:lang w:val="en-GB"/>
+        </w:rPr>
+        <w:t xml:space="preserve"> performs analysis on the annotations provided by </w:t>
+      </w:r>
+      <w:proofErr w:type="spellStart"/>
+      <w:r>
+        <w:rPr>
+          <w:lang w:val="en-GB"/>
+        </w:rPr>
+        <w:t>Weiyi</w:t>
+      </w:r>
+      <w:proofErr w:type="spellEnd"/>
+      <w:r>
+        <w:rPr>
+          <w:lang w:val="en-GB"/>
+        </w:rPr>
+        <w:t xml:space="preserve"> </w:t>
+      </w:r>
+    </w:p>
+    <w:p>
+      <w:pPr>
+        <w:pStyle w:val="Paragraphedeliste"/>
+        <w:numPr>
+          <w:ilvl w:val="0"/>
+          <w:numId w:val="1"/>
+        </w:numPr>
+        <w:rPr>
+          <w:lang w:val="en-GB"/>
+        </w:rPr>
+      </w:pPr>
+      <w:proofErr w:type="spellStart"/>
+      <w:r>
+        <w:rPr>
+          <w:lang w:val="en-GB"/>
+        </w:rPr>
+        <w:t>extract_</w:t>
+      </w:r>
+      <w:proofErr w:type="gramStart"/>
+      <w:r>
+        <w:rPr>
+          <w:lang w:val="en-GB"/>
+        </w:rPr>
+        <w:t>annotations</w:t>
+      </w:r>
+      <w:proofErr w:type="spellEnd"/>
+      <w:r>
+        <w:rPr>
+          <w:lang w:val="en-GB"/>
+        </w:rPr>
+        <w:t xml:space="preserve"> :</w:t>
+      </w:r>
+      <w:proofErr w:type="gramEnd"/>
+      <w:r>
+        <w:rPr>
+          <w:lang w:val="en-GB"/>
+        </w:rPr>
+        <w:t xml:space="preserve"> extracts i2b2 original xml annotations to create the data tables found in </w:t>
+      </w:r>
+      <w:proofErr w:type="spellStart"/>
+      <w:r>
+        <w:rPr>
+          <w:lang w:val="en-GB"/>
+        </w:rPr>
+        <w:t>DataTables</w:t>
+      </w:r>
+      <w:proofErr w:type="spellEnd"/>
+    </w:p>
+    <w:p>
+      <w:pPr>
+        <w:pStyle w:val="Paragraphedeliste"/>
+        <w:numPr>
+          <w:ilvl w:val="0"/>
+          <w:numId w:val="1"/>
+        </w:numPr>
+        <w:rPr>
+          <w:lang w:val="en-GB"/>
+        </w:rPr>
+      </w:pPr>
+      <w:proofErr w:type="spellStart"/>
+      <w:r>
+        <w:rPr>
+          <w:lang w:val="en-GB"/>
+        </w:rPr>
+        <w:t>filter_ri_</w:t>
+      </w:r>
+      <w:proofErr w:type="gramStart"/>
+      <w:r>
+        <w:rPr>
+          <w:lang w:val="en-GB"/>
+        </w:rPr>
+        <w:t>timexes</w:t>
+      </w:r>
+      <w:proofErr w:type="spellEnd"/>
+      <w:r>
+        <w:rPr>
+          <w:lang w:val="en-GB"/>
+        </w:rPr>
+        <w:t xml:space="preserve"> :</w:t>
+      </w:r>
+      <w:proofErr w:type="gramEnd"/>
+      <w:r>
+        <w:rPr>
+          <w:lang w:val="en-GB"/>
+        </w:rPr>
+        <w:t xml:space="preserve"> performs the first filtering of relative and imprecise time expressions (before the annotation step)</w:t>
+      </w:r>
+    </w:p>
+    <w:p>
+      <w:pPr>
+        <w:pStyle w:val="Paragraphedeliste"/>
+        <w:numPr>
+          <w:ilvl w:val="0"/>
+          <w:numId w:val="1"/>
+        </w:numPr>
+        <w:rPr>
+          <w:lang w:val="en-GB"/>
+        </w:rPr>
+      </w:pPr>
+      <w:proofErr w:type="spellStart"/>
+      <w:r>
+        <w:rPr>
+          <w:lang w:val="en-GB"/>
+        </w:rPr>
+        <w:t>svm_</w:t>
+      </w:r>
+      <w:proofErr w:type="gramStart"/>
+      <w:r>
+        <w:rPr>
+          <w:lang w:val="en-GB"/>
+        </w:rPr>
+        <w:t>anchoring</w:t>
+      </w:r>
+      <w:proofErr w:type="spellEnd"/>
+      <w:r>
+        <w:rPr>
+          <w:lang w:val="en-GB"/>
+        </w:rPr>
+        <w:t xml:space="preserve"> :</w:t>
+      </w:r>
+      <w:proofErr w:type="gramEnd"/>
+      <w:r>
+        <w:rPr>
+          <w:lang w:val="en-GB"/>
+        </w:rPr>
+        <w:t xml:space="preserve"> contains all the functions to train </w:t>
+      </w:r>
+      <w:proofErr w:type="spellStart"/>
+      <w:r>
+        <w:rPr>
+          <w:lang w:val="en-GB"/>
+        </w:rPr>
+        <w:t>svm</w:t>
+      </w:r>
+      <w:proofErr w:type="spellEnd"/>
+      <w:r>
+        <w:rPr>
+          <w:lang w:val="en-GB"/>
+        </w:rPr>
+        <w:t xml:space="preserve"> classifier on the original anchor problem</w:t>
+      </w:r>
+    </w:p>
+    <w:p>
+      <w:pPr>
+        <w:pStyle w:val="Paragraphedeliste"/>
+        <w:numPr>
+          <w:ilvl w:val="0"/>
+          <w:numId w:val="1"/>
+        </w:numPr>
+        <w:rPr>
+          <w:lang w:val="en-GB"/>
+        </w:rPr>
+      </w:pPr>
+      <w:proofErr w:type="spellStart"/>
+      <w:r>
+        <w:rPr>
+          <w:lang w:val="en-GB"/>
+        </w:rPr>
+        <w:t>map_custom_</w:t>
+      </w:r>
+      <w:proofErr w:type="gramStart"/>
+      <w:r>
+        <w:rPr>
+          <w:lang w:val="en-GB"/>
+        </w:rPr>
+        <w:t>annotations</w:t>
+      </w:r>
+      <w:proofErr w:type="spellEnd"/>
+      <w:r>
+        <w:rPr>
+          <w:lang w:val="en-GB"/>
+        </w:rPr>
+        <w:t xml:space="preserve"> :</w:t>
+      </w:r>
+      <w:proofErr w:type="gramEnd"/>
+      <w:r>
+        <w:rPr>
+          <w:lang w:val="en-GB"/>
+        </w:rPr>
+        <w:t xml:space="preserve"> utilities to transform our annotations into a format that can be </w:t>
+      </w:r>
+      <w:r>
+        <w:rPr>
+          <w:lang w:val="en-GB"/>
+        </w:rPr>
+        <w:t xml:space="preserve">used to train </w:t>
+      </w:r>
+      <w:proofErr w:type="spellStart"/>
+      <w:r>
+        <w:rPr>
+          <w:lang w:val="en-GB"/>
+        </w:rPr>
+        <w:t>svm</w:t>
+      </w:r>
+      <w:proofErr w:type="spellEnd"/>
+      <w:r>
+        <w:rPr>
+          <w:lang w:val="en-GB"/>
+        </w:rPr>
+        <w:t xml:space="preserve"> classifiers</w:t>
+      </w:r>
+    </w:p>
+    <w:p>
+      <w:pPr>
+        <w:pStyle w:val="Paragraphedeliste"/>
+        <w:numPr>
+          <w:ilvl w:val="0"/>
+          <w:numId w:val="1"/>
+        </w:numPr>
+        <w:rPr>
+          <w:lang w:val="en-GB"/>
+        </w:rPr>
+      </w:pPr>
+      <w:proofErr w:type="spellStart"/>
+      <w:r>
+        <w:rPr>
+          <w:lang w:val="en-GB"/>
+        </w:rPr>
+        <w:t>main_</w:t>
+      </w:r>
+      <w:proofErr w:type="gramStart"/>
+      <w:r>
+        <w:rPr>
+          <w:lang w:val="en-GB"/>
+        </w:rPr>
+        <w:t>normalization</w:t>
+      </w:r>
+      <w:proofErr w:type="spellEnd"/>
+      <w:r>
+        <w:rPr>
+          <w:lang w:val="en-GB"/>
+        </w:rPr>
+        <w:t xml:space="preserve"> :</w:t>
+      </w:r>
+      <w:proofErr w:type="gramEnd"/>
+      <w:r>
+        <w:rPr>
+          <w:lang w:val="en-GB"/>
+        </w:rPr>
+        <w:t xml:space="preserve"> executes functions from the other scripts </w:t>
+      </w:r>
     </w:p>
     <w:sectPr>
       <w:pgSz w:w="11906" w:h="16838"/>
@@ -272,6 +844,56 @@
     </w:sectPr>
   </w:body>
 </w:document>
+</file>
+
+<file path=word/endnotes.xml><?xml version="1.0" encoding="utf-8"?>
+<w:endnotes xmlns:wpc="http://schemas.microsoft.com/office/word/2010/wordprocessingCanvas" xmlns:cx="http://schemas.microsoft.com/office/drawing/2014/chartex" xmlns:cx1="http://schemas.microsoft.com/office/drawing/2015/9/8/chartex" xmlns:cx2="http://schemas.microsoft.com/office/drawing/2015/10/21/chartex" xmlns:cx3="http://schemas.microsoft.com/office/drawing/2016/5/9/chartex" xmlns:cx4="http://schemas.microsoft.com/office/drawing/2016/5/10/chartex" xmlns:cx5="http://schemas.microsoft.com/office/drawing/2016/5/11/chartex" xmlns:cx6="http://schemas.microsoft.com/office/drawing/2016/5/12/chartex" xmlns:cx7="http://schemas.microsoft.com/office/drawing/2016/5/13/chartex" xmlns:cx8="http://schemas.microsoft.com/office/drawing/2016/5/14/chartex" xmlns:mc="http://schemas.openxmlformats.org/markup-compatibility/2006" xmlns:aink="http://schemas.microsoft.com/office/drawing/2016/ink" xmlns:am3d="http://schemas.microsoft.com/office/drawing/2017/model3d" xmlns:o="urn:schemas-microsoft-com:office:office" xmlns:r="http://schemas.openxmlformats.org/officeDocument/2006/relationships" xmlns:m="http://schemas.openxmlformats.org/officeDocument/2006/math" xmlns:v="urn:schemas-microsoft-com:vml" xmlns:wp14="http://schemas.microsoft.com/office/word/2010/wordprocessingDrawing" xmlns:wp="http://schemas.openxmlformats.org/drawingml/2006/wordprocessingDrawing" xmlns:w10="urn:schemas-microsoft-com:office:word" xmlns:w="http://schemas.openxmlformats.org/wordprocessingml/2006/main" xmlns:w14="http://schemas.microsoft.com/office/word/2010/wordml" xmlns:w15="http://schemas.microsoft.com/office/word/2012/wordml" xmlns:w16cex="http://schemas.microsoft.com/office/word/2018/wordml/cex" xmlns:w16cid="http://schemas.microsoft.com/office/word/2016/wordml/cid" xmlns:w16="http://schemas.microsoft.com/office/word/2018/wordml" xmlns:w16se="http://schemas.microsoft.com/office/word/2015/wordml/symex" xmlns:wpg="http://schemas.microsoft.com/office/word/2010/wordprocessingGroup" xmlns:wpi="http://schemas.microsoft.com/office/word/2010/wordprocessingInk" xmlns:wne="http://schemas.microsoft.com/office/word/2006/wordml" xmlns:wps="http://schemas.microsoft.com/office/word/2010/wordprocessingShape" mc:Ignorable="w14 w15 w16se w16cid w16 w16cex wp14">
+  <w:endnote w:type="separator" w:id="-1">
+    <w:p>
+      <w:pPr>
+        <w:spacing w:after="0" w:line="240" w:lineRule="auto"/>
+      </w:pPr>
+      <w:r>
+        <w:separator/>
+      </w:r>
+    </w:p>
+  </w:endnote>
+  <w:endnote w:type="continuationSeparator" w:id="0">
+    <w:p>
+      <w:pPr>
+        <w:spacing w:after="0" w:line="240" w:lineRule="auto"/>
+      </w:pPr>
+      <w:r>
+        <w:continuationSeparator/>
+      </w:r>
+    </w:p>
+  </w:endnote>
+</w:endnotes>
+</file>
+
+<file path=word/footnotes.xml><?xml version="1.0" encoding="utf-8"?>
+<w:footnotes xmlns:wpc="http://schemas.microsoft.com/office/word/2010/wordprocessingCanvas" xmlns:cx="http://schemas.microsoft.com/office/drawing/2014/chartex" xmlns:cx1="http://schemas.microsoft.com/office/drawing/2015/9/8/chartex" xmlns:cx2="http://schemas.microsoft.com/office/drawing/2015/10/21/chartex" xmlns:cx3="http://schemas.microsoft.com/office/drawing/2016/5/9/chartex" xmlns:cx4="http://schemas.microsoft.com/office/drawing/2016/5/10/chartex" xmlns:cx5="http://schemas.microsoft.com/office/drawing/2016/5/11/chartex" xmlns:cx6="http://schemas.microsoft.com/office/drawing/2016/5/12/chartex" xmlns:cx7="http://schemas.microsoft.com/office/drawing/2016/5/13/chartex" xmlns:cx8="http://schemas.microsoft.com/office/drawing/2016/5/14/chartex" xmlns:mc="http://schemas.openxmlformats.org/markup-compatibility/2006" xmlns:aink="http://schemas.microsoft.com/office/drawing/2016/ink" xmlns:am3d="http://schemas.microsoft.com/office/drawing/2017/model3d" xmlns:o="urn:schemas-microsoft-com:office:office" xmlns:r="http://schemas.openxmlformats.org/officeDocument/2006/relationships" xmlns:m="http://schemas.openxmlformats.org/officeDocument/2006/math" xmlns:v="urn:schemas-microsoft-com:vml" xmlns:wp14="http://schemas.microsoft.com/office/word/2010/wordprocessingDrawing" xmlns:wp="http://schemas.openxmlformats.org/drawingml/2006/wordprocessingDrawing" xmlns:w10="urn:schemas-microsoft-com:office:word" xmlns:w="http://schemas.openxmlformats.org/wordprocessingml/2006/main" xmlns:w14="http://schemas.microsoft.com/office/word/2010/wordml" xmlns:w15="http://schemas.microsoft.com/office/word/2012/wordml" xmlns:w16cex="http://schemas.microsoft.com/office/word/2018/wordml/cex" xmlns:w16cid="http://schemas.microsoft.com/office/word/2016/wordml/cid" xmlns:w16="http://schemas.microsoft.com/office/word/2018/wordml" xmlns:w16se="http://schemas.microsoft.com/office/word/2015/wordml/symex" xmlns:wpg="http://schemas.microsoft.com/office/word/2010/wordprocessingGroup" xmlns:wpi="http://schemas.microsoft.com/office/word/2010/wordprocessingInk" xmlns:wne="http://schemas.microsoft.com/office/word/2006/wordml" xmlns:wps="http://schemas.microsoft.com/office/word/2010/wordprocessingShape" mc:Ignorable="w14 w15 w16se w16cid w16 w16cex wp14">
+  <w:footnote w:type="separator" w:id="-1">
+    <w:p>
+      <w:pPr>
+        <w:spacing w:after="0" w:line="240" w:lineRule="auto"/>
+      </w:pPr>
+      <w:r>
+        <w:separator/>
+      </w:r>
+    </w:p>
+  </w:footnote>
+  <w:footnote w:type="continuationSeparator" w:id="0">
+    <w:p>
+      <w:pPr>
+        <w:spacing w:after="0" w:line="240" w:lineRule="auto"/>
+      </w:pPr>
+      <w:r>
+        <w:continuationSeparator/>
+      </w:r>
+    </w:p>
+  </w:footnote>
+</w:footnotes>
 </file>
 
 <file path=word/numbering.xml><?xml version="1.0" encoding="utf-8"?>
@@ -831,6 +1453,50 @@
       <w:contextualSpacing/>
     </w:pPr>
   </w:style>
+  <w:style w:type="paragraph" w:styleId="En-tte">
+    <w:name w:val="header"/>
+    <w:basedOn w:val="Normal"/>
+    <w:link w:val="En-tteCar"/>
+    <w:uiPriority w:val="99"/>
+    <w:unhideWhenUsed/>
+    <w:rsid w:val="00B1316A"/>
+    <w:pPr>
+      <w:tabs>
+        <w:tab w:val="center" w:pos="4536"/>
+        <w:tab w:val="right" w:pos="9072"/>
+      </w:tabs>
+      <w:spacing w:after="0" w:line="240" w:lineRule="auto"/>
+    </w:pPr>
+  </w:style>
+  <w:style w:type="character" w:customStyle="1" w:styleId="En-tteCar">
+    <w:name w:val="En-tête Car"/>
+    <w:basedOn w:val="Policepardfaut"/>
+    <w:link w:val="En-tte"/>
+    <w:uiPriority w:val="99"/>
+    <w:rsid w:val="00B1316A"/>
+  </w:style>
+  <w:style w:type="paragraph" w:styleId="Pieddepage">
+    <w:name w:val="footer"/>
+    <w:basedOn w:val="Normal"/>
+    <w:link w:val="PieddepageCar"/>
+    <w:uiPriority w:val="99"/>
+    <w:unhideWhenUsed/>
+    <w:rsid w:val="00B1316A"/>
+    <w:pPr>
+      <w:tabs>
+        <w:tab w:val="center" w:pos="4536"/>
+        <w:tab w:val="right" w:pos="9072"/>
+      </w:tabs>
+      <w:spacing w:after="0" w:line="240" w:lineRule="auto"/>
+    </w:pPr>
+  </w:style>
+  <w:style w:type="character" w:customStyle="1" w:styleId="PieddepageCar">
+    <w:name w:val="Pied de page Car"/>
+    <w:basedOn w:val="Policepardfaut"/>
+    <w:link w:val="Pieddepage"/>
+    <w:uiPriority w:val="99"/>
+    <w:rsid w:val="00B1316A"/>
+  </w:style>
 </w:styles>
 </file>
 

</xml_diff>